<commit_message>
Some results part 1
</commit_message>
<xml_diff>
--- a/CapstoneProjectDescription.docx
+++ b/CapstoneProjectDescription.docx
@@ -6,11 +6,14 @@
       <w:pPr>
         <w:pStyle w:val="Tretekstu"/>
         <w:spacing w:before="0" w:after="0"/>
-        <w:rPr/>
+        <w:rPr>
+          <w:lang w:val="en-US" w:eastAsia="zh-CN" w:bidi="hi-IN"/>
+        </w:rPr>
       </w:pPr>
       <w:r>
         <w:rPr>
           <w:highlight w:val="yellow"/>
+          <w:lang w:val="en-US" w:eastAsia="zh-CN" w:bidi="hi-IN"/>
         </w:rPr>
         <w:t>A description of the problem and a discussion of the background.</w:t>
       </w:r>
@@ -21,25 +24,27 @@
         <w:spacing w:before="0" w:after="0"/>
         <w:rPr>
           <w:highlight w:val="yellow"/>
+          <w:lang w:val="en-US" w:eastAsia="zh-CN" w:bidi="hi-IN"/>
         </w:rPr>
       </w:pPr>
       <w:r>
         <w:rPr>
           <w:highlight w:val="yellow"/>
-        </w:rPr>
-      </w:r>
-    </w:p>
-    <w:p>
-      <w:pPr>
-        <w:pStyle w:val="Tretekstu"/>
-        <w:spacing w:before="0" w:after="0"/>
-        <w:rPr>
-          <w:lang w:val="en-US"/>
-        </w:rPr>
-      </w:pPr>
-      <w:r>
-        <w:rPr>
-          <w:lang w:val="en-US"/>
+          <w:lang w:val="en-US" w:eastAsia="zh-CN" w:bidi="hi-IN"/>
+        </w:rPr>
+      </w:r>
+    </w:p>
+    <w:p>
+      <w:pPr>
+        <w:pStyle w:val="Tretekstu"/>
+        <w:spacing w:before="0" w:after="0"/>
+        <w:rPr>
+          <w:lang w:val="en-US"/>
+        </w:rPr>
+      </w:pPr>
+      <w:r>
+        <w:rPr>
+          <w:lang w:val="en-US" w:eastAsia="zh-CN" w:bidi="hi-IN"/>
         </w:rPr>
         <w:t>Main idea came form a question:</w:t>
       </w:r>
@@ -48,101 +53,87 @@
       <w:pPr>
         <w:pStyle w:val="Tretekstu"/>
         <w:spacing w:before="0" w:after="0"/>
-        <w:rPr/>
-      </w:pPr>
-      <w:r>
-        <w:rPr>
-          <w:lang w:val="en-US"/>
+        <w:rPr>
+          <w:lang w:val="en-US" w:eastAsia="zh-CN" w:bidi="hi-IN"/>
+        </w:rPr>
+      </w:pPr>
+      <w:r>
+        <w:rPr>
+          <w:lang w:val="en-US" w:eastAsia="zh-CN" w:bidi="hi-IN"/>
         </w:rPr>
         <w:t>‘</w:t>
       </w:r>
       <w:bookmarkStart w:id="0" w:name="__DdeLink__18_3887706399"/>
       <w:r>
         <w:rPr>
-          <w:lang w:val="en-US"/>
+          <w:lang w:val="en-US" w:eastAsia="zh-CN" w:bidi="hi-IN"/>
         </w:rPr>
         <w:t>I liked this city. Where should I go to be satisfied as much as then?</w:t>
       </w:r>
       <w:bookmarkEnd w:id="0"/>
       <w:r>
         <w:rPr>
-          <w:lang w:val="en-US"/>
+          <w:lang w:val="en-US" w:eastAsia="zh-CN" w:bidi="hi-IN"/>
         </w:rPr>
         <w:t xml:space="preserve">’ </w:t>
         <w:br/>
-        <w:t xml:space="preserve">This question regards all the places on the world. Having a tool that helps to answer this question one would know where to go for another vacations. Such tool would be also very welcome by every Travel Agency. </w:t>
-      </w:r>
-      <w:r>
-        <w:rPr>
-          <w:lang w:val="en-US"/>
-        </w:rPr>
-        <w:t>Just imagine if you propose a vacation detonation for a client and he likes your proposition. He will come again to your agency.</w:t>
-      </w:r>
-    </w:p>
-    <w:p>
-      <w:pPr>
-        <w:pStyle w:val="Tretekstu"/>
-        <w:spacing w:before="0" w:after="0"/>
-        <w:rPr>
-          <w:lang w:val="en-US"/>
-        </w:rPr>
-      </w:pPr>
-      <w:r>
-        <w:rPr>
-          <w:lang w:val="en-US"/>
-        </w:rPr>
-      </w:r>
-    </w:p>
-    <w:p>
-      <w:pPr>
-        <w:pStyle w:val="Tretekstu"/>
-        <w:spacing w:before="0" w:after="0"/>
-        <w:rPr/>
-      </w:pPr>
-      <w:r>
-        <w:rPr>
-          <w:lang w:val="en-US"/>
-        </w:rPr>
-        <w:t>This project however, is focused on capital cities similarity. This is just due the number of data that should be collected and computed if it focuse</w:t>
-      </w:r>
-      <w:r>
-        <w:rPr>
-          <w:lang w:val="en-US"/>
-        </w:rPr>
-        <w:t>s</w:t>
-      </w:r>
-      <w:r>
-        <w:rPr>
-          <w:lang w:val="en-US"/>
-        </w:rPr>
-        <w:t xml:space="preserve"> on every travel destination.</w:t>
-      </w:r>
-    </w:p>
-    <w:p>
-      <w:pPr>
-        <w:pStyle w:val="Tretekstu"/>
-        <w:spacing w:before="0" w:after="0"/>
-        <w:rPr>
-          <w:lang w:val="en-US"/>
-        </w:rPr>
-      </w:pPr>
-      <w:r>
-        <w:rPr>
-          <w:lang w:val="en-US"/>
-        </w:rPr>
-      </w:r>
-    </w:p>
-    <w:p>
-      <w:pPr>
-        <w:pStyle w:val="Tretekstu"/>
-        <w:spacing w:before="0" w:after="0"/>
-        <w:rPr>
-          <w:lang w:val="en-US"/>
-        </w:rPr>
-      </w:pPr>
-      <w:r>
-        <w:rPr>
-          <w:lang w:val="en-US"/>
+        <w:t>This question regards all the places on the world. Having a tool that helps to answer this question one would know where to go for another vacations. Such tool would be also very welcome by every Travel Agency. Just imagine if you propose a vacation detonation for a client and he likes your proposition. He will come again to your agency.</w:t>
+      </w:r>
+    </w:p>
+    <w:p>
+      <w:pPr>
+        <w:pStyle w:val="Tretekstu"/>
+        <w:spacing w:before="0" w:after="0"/>
+        <w:rPr>
+          <w:lang w:val="en-US" w:eastAsia="zh-CN" w:bidi="hi-IN"/>
+        </w:rPr>
+      </w:pPr>
+      <w:r>
+        <w:rPr>
+          <w:lang w:val="en-US" w:eastAsia="zh-CN" w:bidi="hi-IN"/>
+        </w:rPr>
+      </w:r>
+    </w:p>
+    <w:p>
+      <w:pPr>
+        <w:pStyle w:val="Tretekstu"/>
+        <w:spacing w:before="0" w:after="0"/>
+        <w:rPr>
+          <w:lang w:val="en-US" w:eastAsia="zh-CN" w:bidi="hi-IN"/>
+        </w:rPr>
+      </w:pPr>
+      <w:r>
+        <w:rPr>
+          <w:lang w:val="en-US" w:eastAsia="zh-CN" w:bidi="hi-IN"/>
+        </w:rPr>
+        <w:t>This project however, is focused on capital cities similarity. This is just due the number of data that should be collected and computed if it focuses on every travel destination.</w:t>
+      </w:r>
+    </w:p>
+    <w:p>
+      <w:pPr>
+        <w:pStyle w:val="Tretekstu"/>
+        <w:spacing w:before="0" w:after="0"/>
+        <w:rPr>
+          <w:lang w:val="en-US" w:eastAsia="zh-CN" w:bidi="hi-IN"/>
+        </w:rPr>
+      </w:pPr>
+      <w:r>
+        <w:rPr>
+          <w:lang w:val="en-US" w:eastAsia="zh-CN" w:bidi="hi-IN"/>
+        </w:rPr>
+      </w:r>
+    </w:p>
+    <w:p>
+      <w:pPr>
+        <w:pStyle w:val="Tretekstu"/>
+        <w:spacing w:before="0" w:after="0"/>
+        <w:rPr>
+          <w:lang w:val="en-US"/>
+        </w:rPr>
+      </w:pPr>
+      <w:r>
+        <w:rPr>
+          <w:lang w:val="en-US" w:eastAsia="zh-CN" w:bidi="hi-IN"/>
         </w:rPr>
         <w:t>Main assumption is that appropriate clustering method together with well suited data-set shall combine similar cities in the same cluster.</w:t>
       </w:r>
@@ -455,15 +446,7 @@
           <w:szCs w:val="24"/>
           <w:lang w:val="en-US"/>
         </w:rPr>
-        <w:t>Another data-set I would like to in</w:t>
-      </w:r>
-      <w:r>
-        <w:rPr>
-          <w:sz w:val="24"/>
-          <w:szCs w:val="24"/>
-          <w:lang w:val="en-US"/>
-        </w:rPr>
-        <w:t xml:space="preserve">corporate into my project is </w:t>
+        <w:t xml:space="preserve">Another data-set I would like to incorporate into my project is </w:t>
       </w:r>
       <w:bookmarkStart w:id="1" w:name="firstHeading"/>
       <w:bookmarkEnd w:id="1"/>
@@ -603,7 +586,17 @@
         </w:rPr>
       </w:pPr>
       <w:r>
-        <w:rPr/>
+        <w:rPr>
+          <w:b w:val="false"/>
+          <w:i w:val="false"/>
+          <w:caps w:val="false"/>
+          <w:smallCaps w:val="false"/>
+          <w:color w:val="000000"/>
+          <w:spacing w:val="0"/>
+          <w:sz w:val="24"/>
+          <w:szCs w:val="24"/>
+          <w:lang w:val="en-US"/>
+        </w:rPr>
       </w:r>
     </w:p>
     <w:p>
@@ -664,7 +657,17 @@
         </w:rPr>
       </w:pPr>
       <w:r>
-        <w:rPr/>
+        <w:rPr>
+          <w:b w:val="false"/>
+          <w:i w:val="false"/>
+          <w:caps w:val="false"/>
+          <w:smallCaps w:val="false"/>
+          <w:color w:val="000000"/>
+          <w:spacing w:val="0"/>
+          <w:sz w:val="24"/>
+          <w:szCs w:val="24"/>
+          <w:lang w:val="en-US"/>
+        </w:rPr>
       </w:r>
     </w:p>
     <w:p>
@@ -1079,22 +1082,7 @@
           <w:szCs w:val="24"/>
           <w:lang w:val="en-US"/>
         </w:rPr>
-        <w:t>With such prepared data-set I will try to cluster the capitals in a way to get clusters of the cities with similar attractiveness.</w:t>
-      </w:r>
-      <w:r>
-        <w:rPr>
-          <w:b w:val="false"/>
-          <w:bCs w:val="false"/>
-          <w:i w:val="false"/>
-          <w:caps w:val="false"/>
-          <w:smallCaps w:val="false"/>
-          <w:color w:val="202122"/>
-          <w:spacing w:val="0"/>
-          <w:sz w:val="24"/>
-          <w:szCs w:val="24"/>
-          <w:lang w:val="en-US"/>
-        </w:rPr>
-        <w:t xml:space="preserve"> I will use one-hot approach for Venue Category. Moreover, I consider some category merging (like all venues categories with word Restaurant merge into one Restaurant category etc.).</w:t>
+        <w:t>With such prepared data-set I will try to cluster the capitals in a way to get clusters of the cities with similar attractiveness. I will use one-hot approach for Venue Category. Moreover, I consider some category merging (like all venues categories with word Restaurant merge into one Restaurant category etc.).</w:t>
       </w:r>
     </w:p>
     <w:sectPr>
@@ -1366,6 +1354,7 @@
       <w:rPr>
         <w:rFonts w:ascii="Liberation Serif" w:hAnsi="Liberation Serif" w:eastAsia="Noto Sans CJK SC" w:cs="Lohit Devanagari"/>
         <w:kern w:val="2"/>
+        <w:sz w:val="20"/>
         <w:szCs w:val="24"/>
         <w:lang w:val="pl-PL" w:eastAsia="zh-CN" w:bidi="hi-IN"/>
       </w:rPr>
@@ -1516,6 +1505,115 @@
       <w:lang w:val="zxx" w:eastAsia="zxx" w:bidi="zxx"/>
     </w:rPr>
   </w:style>
+  <w:style w:type="character" w:styleId="ListLabel14">
+    <w:name w:val="ListLabel 14"/>
+    <w:qFormat/>
+    <w:rPr>
+      <w:rFonts w:cs="OpenSymbol"/>
+    </w:rPr>
+  </w:style>
+  <w:style w:type="character" w:styleId="ListLabel15">
+    <w:name w:val="ListLabel 15"/>
+    <w:qFormat/>
+    <w:rPr>
+      <w:rFonts w:cs="OpenSymbol"/>
+    </w:rPr>
+  </w:style>
+  <w:style w:type="character" w:styleId="ListLabel16">
+    <w:name w:val="ListLabel 16"/>
+    <w:qFormat/>
+    <w:rPr>
+      <w:rFonts w:cs="OpenSymbol"/>
+    </w:rPr>
+  </w:style>
+  <w:style w:type="character" w:styleId="ListLabel17">
+    <w:name w:val="ListLabel 17"/>
+    <w:qFormat/>
+    <w:rPr>
+      <w:rFonts w:cs="OpenSymbol"/>
+    </w:rPr>
+  </w:style>
+  <w:style w:type="character" w:styleId="ListLabel18">
+    <w:name w:val="ListLabel 18"/>
+    <w:qFormat/>
+    <w:rPr>
+      <w:rFonts w:cs="OpenSymbol"/>
+    </w:rPr>
+  </w:style>
+  <w:style w:type="character" w:styleId="ListLabel19">
+    <w:name w:val="ListLabel 19"/>
+    <w:qFormat/>
+    <w:rPr>
+      <w:rFonts w:cs="OpenSymbol"/>
+    </w:rPr>
+  </w:style>
+  <w:style w:type="character" w:styleId="ListLabel20">
+    <w:name w:val="ListLabel 20"/>
+    <w:qFormat/>
+    <w:rPr>
+      <w:rFonts w:cs="OpenSymbol"/>
+    </w:rPr>
+  </w:style>
+  <w:style w:type="character" w:styleId="ListLabel21">
+    <w:name w:val="ListLabel 21"/>
+    <w:qFormat/>
+    <w:rPr>
+      <w:rFonts w:cs="OpenSymbol"/>
+    </w:rPr>
+  </w:style>
+  <w:style w:type="character" w:styleId="ListLabel22">
+    <w:name w:val="ListLabel 22"/>
+    <w:qFormat/>
+    <w:rPr>
+      <w:rFonts w:cs="OpenSymbol"/>
+    </w:rPr>
+  </w:style>
+  <w:style w:type="character" w:styleId="ListLabel23">
+    <w:name w:val="ListLabel 23"/>
+    <w:qFormat/>
+    <w:rPr>
+      <w:lang w:val="en-US"/>
+    </w:rPr>
+  </w:style>
+  <w:style w:type="character" w:styleId="ListLabel24">
+    <w:name w:val="ListLabel 24"/>
+    <w:qFormat/>
+    <w:rPr>
+      <w:sz w:val="20"/>
+      <w:szCs w:val="20"/>
+      <w:lang w:val="en-US"/>
+    </w:rPr>
+  </w:style>
+  <w:style w:type="character" w:styleId="ListLabel25">
+    <w:name w:val="ListLabel 25"/>
+    <w:qFormat/>
+    <w:rPr>
+      <w:b w:val="false"/>
+      <w:i w:val="false"/>
+      <w:caps w:val="false"/>
+      <w:smallCaps w:val="false"/>
+      <w:color w:val="000000"/>
+      <w:spacing w:val="0"/>
+      <w:sz w:val="24"/>
+      <w:szCs w:val="24"/>
+      <w:lang w:val="en-US"/>
+    </w:rPr>
+  </w:style>
+  <w:style w:type="character" w:styleId="ListLabel26">
+    <w:name w:val="ListLabel 26"/>
+    <w:qFormat/>
+    <w:rPr>
+      <w:b w:val="false"/>
+      <w:i w:val="false"/>
+      <w:caps w:val="false"/>
+      <w:smallCaps w:val="false"/>
+      <w:color w:val="000000"/>
+      <w:spacing w:val="0"/>
+      <w:sz w:val="24"/>
+      <w:szCs w:val="24"/>
+      <w:lang w:val="en-US"/>
+    </w:rPr>
+  </w:style>
   <w:style w:type="paragraph" w:styleId="Nagwek">
     <w:name w:val="Nagłówek"/>
     <w:basedOn w:val="Normal"/>

</xml_diff>